<commit_message>
ITM coming out soooo soon
right around the corner
</commit_message>
<xml_diff>
--- a/Documents/2023 Project log 7517-C.docx
+++ b/Documents/2023 Project log 7517-C.docx
@@ -1398,77 +1398,6 @@
                 <w:rFonts w:ascii="Arial" w:eastAsia="Arial" w:hAnsi="Arial" w:cs="Arial"/>
               </w:rPr>
               <w:t xml:space="preserve"> </w:t>
-            </w:r>
-            <w:r>
-              <w:rPr>
-                <w:rFonts w:ascii="Arial" w:eastAsia="Arial" w:hAnsi="Arial" w:cs="Arial"/>
-              </w:rPr>
-              <w:fldChar w:fldCharType="begin">
-                <w:ffData>
-                  <w:name w:val="Text1"/>
-                  <w:enabled/>
-                  <w:calcOnExit w:val="0"/>
-                  <w:textInput/>
-                </w:ffData>
-              </w:fldChar>
-            </w:r>
-            <w:r>
-              <w:rPr>
-                <w:rFonts w:ascii="Arial" w:eastAsia="Arial" w:hAnsi="Arial" w:cs="Arial"/>
-              </w:rPr>
-              <w:instrText xml:space="preserve"> FORMTEXT </w:instrText>
-            </w:r>
-            <w:r>
-              <w:rPr>
-                <w:rFonts w:ascii="Arial" w:eastAsia="Arial" w:hAnsi="Arial" w:cs="Arial"/>
-              </w:rPr>
-            </w:r>
-            <w:r>
-              <w:rPr>
-                <w:rFonts w:ascii="Arial" w:eastAsia="Arial" w:hAnsi="Arial" w:cs="Arial"/>
-              </w:rPr>
-              <w:fldChar w:fldCharType="separate"/>
-            </w:r>
-            <w:r>
-              <w:rPr>
-                <w:rFonts w:ascii="Arial" w:eastAsia="Arial" w:hAnsi="Arial" w:cs="Arial"/>
-                <w:noProof/>
-              </w:rPr>
-              <w:t> </w:t>
-            </w:r>
-            <w:r>
-              <w:rPr>
-                <w:rFonts w:ascii="Arial" w:eastAsia="Arial" w:hAnsi="Arial" w:cs="Arial"/>
-                <w:noProof/>
-              </w:rPr>
-              <w:t> </w:t>
-            </w:r>
-            <w:r>
-              <w:rPr>
-                <w:rFonts w:ascii="Arial" w:eastAsia="Arial" w:hAnsi="Arial" w:cs="Arial"/>
-                <w:noProof/>
-              </w:rPr>
-              <w:t> </w:t>
-            </w:r>
-            <w:r>
-              <w:rPr>
-                <w:rFonts w:ascii="Arial" w:eastAsia="Arial" w:hAnsi="Arial" w:cs="Arial"/>
-                <w:noProof/>
-              </w:rPr>
-              <w:t> </w:t>
-            </w:r>
-            <w:r>
-              <w:rPr>
-                <w:rFonts w:ascii="Arial" w:eastAsia="Arial" w:hAnsi="Arial" w:cs="Arial"/>
-                <w:noProof/>
-              </w:rPr>
-              <w:t> </w:t>
-            </w:r>
-            <w:r>
-              <w:rPr>
-                <w:rFonts w:ascii="Arial" w:eastAsia="Arial" w:hAnsi="Arial" w:cs="Arial"/>
-              </w:rPr>
-              <w:fldChar w:fldCharType="end"/>
             </w:r>
           </w:p>
         </w:tc>
@@ -14916,6 +14845,23 @@
 </file>
 
 <file path=customXml/item1.xml><?xml version="1.0" encoding="utf-8"?>
+<?mso-contentType ?>
+<FormTemplates xmlns="http://schemas.microsoft.com/sharepoint/v3/contenttype/forms">
+  <Display>DocumentLibraryForm</Display>
+  <Edit>DocumentLibraryForm</Edit>
+  <New>DocumentLibraryForm</New>
+</FormTemplates>
+</file>
+
+<file path=customXml/item2.xml><?xml version="1.0" encoding="utf-8"?>
+<p:properties xmlns:p="http://schemas.microsoft.com/office/2006/metadata/properties" xmlns:xsi="http://www.w3.org/2001/XMLSchema-instance" xmlns:pc="http://schemas.microsoft.com/office/infopath/2007/PartnerControls">
+  <documentManagement>
+    <ReferenceId xmlns="45d21669-b2e4-41b8-9d04-279a38649700" xsi:nil="true"/>
+  </documentManagement>
+</p:properties>
+</file>
+
+<file path=customXml/item3.xml><?xml version="1.0" encoding="utf-8"?>
 <ct:contentTypeSchema xmlns:ct="http://schemas.microsoft.com/office/2006/metadata/contentType" xmlns:ma="http://schemas.microsoft.com/office/2006/metadata/properties/metaAttributes" ct:_="" ma:_="" ma:contentTypeName="Document" ma:contentTypeID="0x0101008E62AC7C71C5834086C152E5C260CC4D" ma:contentTypeVersion="4" ma:contentTypeDescription="Create a new document." ma:contentTypeScope="" ma:versionID="c59977afdbe71393d973a3719e150c2b">
   <xsd:schema xmlns:xsd="http://www.w3.org/2001/XMLSchema" xmlns:xs="http://www.w3.org/2001/XMLSchema" xmlns:p="http://schemas.microsoft.com/office/2006/metadata/properties" xmlns:ns2="45d21669-b2e4-41b8-9d04-279a38649700" targetNamespace="http://schemas.microsoft.com/office/2006/metadata/properties" ma:root="true" ma:fieldsID="583a059fef48181686576ef1d1556270" ns2:_="">
     <xsd:import namespace="45d21669-b2e4-41b8-9d04-279a38649700"/>
@@ -15059,24 +15005,25 @@
 </ct:contentTypeSchema>
 </file>
 
-<file path=customXml/item2.xml><?xml version="1.0" encoding="utf-8"?>
-<p:properties xmlns:p="http://schemas.microsoft.com/office/2006/metadata/properties" xmlns:xsi="http://www.w3.org/2001/XMLSchema-instance" xmlns:pc="http://schemas.microsoft.com/office/infopath/2007/PartnerControls">
-  <documentManagement>
-    <ReferenceId xmlns="45d21669-b2e4-41b8-9d04-279a38649700" xsi:nil="true"/>
-  </documentManagement>
-</p:properties>
+<file path=customXml/itemProps1.xml><?xml version="1.0" encoding="utf-8"?>
+<ds:datastoreItem xmlns:ds="http://schemas.openxmlformats.org/officeDocument/2006/customXml" ds:itemID="{FE3CF899-A97B-4340-AC71-D87EF9745DD4}">
+  <ds:schemaRefs>
+    <ds:schemaRef ds:uri="http://schemas.microsoft.com/sharepoint/v3/contenttype/forms"/>
+  </ds:schemaRefs>
+</ds:datastoreItem>
 </file>
 
-<file path=customXml/item3.xml><?xml version="1.0" encoding="utf-8"?>
-<?mso-contentType ?>
-<FormTemplates xmlns="http://schemas.microsoft.com/sharepoint/v3/contenttype/forms">
-  <Display>DocumentLibraryForm</Display>
-  <Edit>DocumentLibraryForm</Edit>
-  <New>DocumentLibraryForm</New>
-</FormTemplates>
+<file path=customXml/itemProps2.xml><?xml version="1.0" encoding="utf-8"?>
+<ds:datastoreItem xmlns:ds="http://schemas.openxmlformats.org/officeDocument/2006/customXml" ds:itemID="{14815632-C5C6-4AAD-8FF9-7EA3269686F8}">
+  <ds:schemaRefs>
+    <ds:schemaRef ds:uri="http://schemas.microsoft.com/office/2006/metadata/properties"/>
+    <ds:schemaRef ds:uri="http://schemas.microsoft.com/office/infopath/2007/PartnerControls"/>
+    <ds:schemaRef ds:uri="45d21669-b2e4-41b8-9d04-279a38649700"/>
+  </ds:schemaRefs>
+</ds:datastoreItem>
 </file>
 
-<file path=customXml/itemProps1.xml><?xml version="1.0" encoding="utf-8"?>
+<file path=customXml/itemProps3.xml><?xml version="1.0" encoding="utf-8"?>
 <ds:datastoreItem xmlns:ds="http://schemas.openxmlformats.org/officeDocument/2006/customXml" ds:itemID="{FC25F1D6-656D-44C0-AF02-2688A37434A5}">
   <ds:schemaRefs>
     <ds:schemaRef ds:uri="http://schemas.microsoft.com/office/2006/metadata/contentType"/>
@@ -15092,22 +15039,4 @@
     <ds:schemaRef ds:uri="http://schemas.microsoft.com/internal/obd"/>
   </ds:schemaRefs>
 </ds:datastoreItem>
-</file>
-
-<file path=customXml/itemProps2.xml><?xml version="1.0" encoding="utf-8"?>
-<ds:datastoreItem xmlns:ds="http://schemas.openxmlformats.org/officeDocument/2006/customXml" ds:itemID="{14815632-C5C6-4AAD-8FF9-7EA3269686F8}">
-  <ds:schemaRefs>
-    <ds:schemaRef ds:uri="http://schemas.microsoft.com/office/2006/metadata/properties"/>
-    <ds:schemaRef ds:uri="http://schemas.microsoft.com/office/infopath/2007/PartnerControls"/>
-    <ds:schemaRef ds:uri="45d21669-b2e4-41b8-9d04-279a38649700"/>
-  </ds:schemaRefs>
-</ds:datastoreItem>
-</file>
-
-<file path=customXml/itemProps3.xml><?xml version="1.0" encoding="utf-8"?>
-<ds:datastoreItem xmlns:ds="http://schemas.openxmlformats.org/officeDocument/2006/customXml" ds:itemID="{FE3CF899-A97B-4340-AC71-D87EF9745DD4}">
-  <ds:schemaRefs>
-    <ds:schemaRef ds:uri="http://schemas.microsoft.com/sharepoint/v3/contenttype/forms"/>
-  </ds:schemaRefs>
-</ds:datastoreItem>
 </file>
</xml_diff>

<commit_message>
Final Final (FINALS REFERENCE) push
</commit_message>
<xml_diff>
--- a/Documents/2023 Project log 7517-C.docx
+++ b/Documents/2023 Project log 7517-C.docx
@@ -6882,6 +6882,11 @@
           <w:p>
             <w:r>
               <w:t>Modelling of user interface: 24</w:t>
+            </w:r>
+          </w:p>
+          <w:p>
+            <w:r>
+              <w:t>Program Flow diagram: 112</w:t>
             </w:r>
           </w:p>
         </w:tc>
@@ -14708,23 +14713,6 @@
 </file>
 
 <file path=customXml/item1.xml><?xml version="1.0" encoding="utf-8"?>
-<p:properties xmlns:p="http://schemas.microsoft.com/office/2006/metadata/properties" xmlns:xsi="http://www.w3.org/2001/XMLSchema-instance" xmlns:pc="http://schemas.microsoft.com/office/infopath/2007/PartnerControls">
-  <documentManagement>
-    <ReferenceId xmlns="45d21669-b2e4-41b8-9d04-279a38649700" xsi:nil="true"/>
-  </documentManagement>
-</p:properties>
-</file>
-
-<file path=customXml/item2.xml><?xml version="1.0" encoding="utf-8"?>
-<?mso-contentType ?>
-<FormTemplates xmlns="http://schemas.microsoft.com/sharepoint/v3/contenttype/forms">
-  <Display>DocumentLibraryForm</Display>
-  <Edit>DocumentLibraryForm</Edit>
-  <New>DocumentLibraryForm</New>
-</FormTemplates>
-</file>
-
-<file path=customXml/item3.xml><?xml version="1.0" encoding="utf-8"?>
 <ct:contentTypeSchema xmlns:ct="http://schemas.microsoft.com/office/2006/metadata/contentType" xmlns:ma="http://schemas.microsoft.com/office/2006/metadata/properties/metaAttributes" ct:_="" ma:_="" ma:contentTypeName="Document" ma:contentTypeID="0x0101008E62AC7C71C5834086C152E5C260CC4D" ma:contentTypeVersion="4" ma:contentTypeDescription="Create a new document." ma:contentTypeScope="" ma:versionID="c59977afdbe71393d973a3719e150c2b">
   <xsd:schema xmlns:xsd="http://www.w3.org/2001/XMLSchema" xmlns:xs="http://www.w3.org/2001/XMLSchema" xmlns:p="http://schemas.microsoft.com/office/2006/metadata/properties" xmlns:ns2="45d21669-b2e4-41b8-9d04-279a38649700" targetNamespace="http://schemas.microsoft.com/office/2006/metadata/properties" ma:root="true" ma:fieldsID="583a059fef48181686576ef1d1556270" ns2:_="">
     <xsd:import namespace="45d21669-b2e4-41b8-9d04-279a38649700"/>
@@ -14868,25 +14856,24 @@
 </ct:contentTypeSchema>
 </file>
 
-<file path=customXml/itemProps1.xml><?xml version="1.0" encoding="utf-8"?>
-<ds:datastoreItem xmlns:ds="http://schemas.openxmlformats.org/officeDocument/2006/customXml" ds:itemID="{14815632-C5C6-4AAD-8FF9-7EA3269686F8}">
-  <ds:schemaRefs>
-    <ds:schemaRef ds:uri="http://schemas.microsoft.com/office/2006/metadata/properties"/>
-    <ds:schemaRef ds:uri="http://schemas.microsoft.com/office/infopath/2007/PartnerControls"/>
-    <ds:schemaRef ds:uri="45d21669-b2e4-41b8-9d04-279a38649700"/>
-  </ds:schemaRefs>
-</ds:datastoreItem>
+<file path=customXml/item2.xml><?xml version="1.0" encoding="utf-8"?>
+<?mso-contentType ?>
+<FormTemplates xmlns="http://schemas.microsoft.com/sharepoint/v3/contenttype/forms">
+  <Display>DocumentLibraryForm</Display>
+  <Edit>DocumentLibraryForm</Edit>
+  <New>DocumentLibraryForm</New>
+</FormTemplates>
 </file>
 
-<file path=customXml/itemProps2.xml><?xml version="1.0" encoding="utf-8"?>
-<ds:datastoreItem xmlns:ds="http://schemas.openxmlformats.org/officeDocument/2006/customXml" ds:itemID="{FE3CF899-A97B-4340-AC71-D87EF9745DD4}">
-  <ds:schemaRefs>
-    <ds:schemaRef ds:uri="http://schemas.microsoft.com/sharepoint/v3/contenttype/forms"/>
-  </ds:schemaRefs>
-</ds:datastoreItem>
+<file path=customXml/item3.xml><?xml version="1.0" encoding="utf-8"?>
+<p:properties xmlns:p="http://schemas.microsoft.com/office/2006/metadata/properties" xmlns:xsi="http://www.w3.org/2001/XMLSchema-instance" xmlns:pc="http://schemas.microsoft.com/office/infopath/2007/PartnerControls">
+  <documentManagement>
+    <ReferenceId xmlns="45d21669-b2e4-41b8-9d04-279a38649700" xsi:nil="true"/>
+  </documentManagement>
+</p:properties>
 </file>
 
-<file path=customXml/itemProps3.xml><?xml version="1.0" encoding="utf-8"?>
+<file path=customXml/itemProps1.xml><?xml version="1.0" encoding="utf-8"?>
 <ds:datastoreItem xmlns:ds="http://schemas.openxmlformats.org/officeDocument/2006/customXml" ds:itemID="{FC25F1D6-656D-44C0-AF02-2688A37434A5}">
   <ds:schemaRefs>
     <ds:schemaRef ds:uri="http://schemas.microsoft.com/office/2006/metadata/contentType"/>
@@ -14902,4 +14889,22 @@
     <ds:schemaRef ds:uri="http://schemas.microsoft.com/internal/obd"/>
   </ds:schemaRefs>
 </ds:datastoreItem>
+</file>
+
+<file path=customXml/itemProps2.xml><?xml version="1.0" encoding="utf-8"?>
+<ds:datastoreItem xmlns:ds="http://schemas.openxmlformats.org/officeDocument/2006/customXml" ds:itemID="{FE3CF899-A97B-4340-AC71-D87EF9745DD4}">
+  <ds:schemaRefs>
+    <ds:schemaRef ds:uri="http://schemas.microsoft.com/sharepoint/v3/contenttype/forms"/>
+  </ds:schemaRefs>
+</ds:datastoreItem>
+</file>
+
+<file path=customXml/itemProps3.xml><?xml version="1.0" encoding="utf-8"?>
+<ds:datastoreItem xmlns:ds="http://schemas.openxmlformats.org/officeDocument/2006/customXml" ds:itemID="{14815632-C5C6-4AAD-8FF9-7EA3269686F8}">
+  <ds:schemaRefs>
+    <ds:schemaRef ds:uri="http://schemas.microsoft.com/office/2006/metadata/properties"/>
+    <ds:schemaRef ds:uri="http://schemas.microsoft.com/office/infopath/2007/PartnerControls"/>
+    <ds:schemaRef ds:uri="45d21669-b2e4-41b8-9d04-279a38649700"/>
+  </ds:schemaRefs>
+</ds:datastoreItem>
 </file>
</xml_diff>